<commit_message>
Minor updates to package description and fixes.
</commit_message>
<xml_diff>
--- a/inst/Examples/TreatmentSelection/TreatmentSelectionDescription.docx
+++ b/inst/Examples/TreatmentSelection/TreatmentSelectionDescription.docx
@@ -47,7 +47,19 @@
         <w:pStyle w:val="Date"/>
       </w:pPr>
       <w:r>
-        <w:t xml:space="preserve">2023-07-21</w:t>
+        <w:t xml:space="preserve">January</w:t>
+      </w:r>
+      <w:r>
+        <w:t xml:space="preserve"> </w:t>
+      </w:r>
+      <w:r>
+        <w:t xml:space="preserve">25,</w:t>
+      </w:r>
+      <w:r>
+        <w:t xml:space="preserve"> </w:t>
+      </w:r>
+      <w:r>
+        <w:t xml:space="preserve">2024</w:t>
       </w:r>
     </w:p>
     <w:bookmarkStart w:id="24" w:name="X28863373388549bf5115c1f0734e0abd05b379d"/>
@@ -72,7 +84,7 @@
         <w:pStyle w:val="BodyText"/>
       </w:pPr>
       <w:r>
-        <w:t xml:space="preserve">For all of these examples, we assume all trails designs consist of control and three experimental treatments. There is one Interim Analysis, IA, and a Final Analysis, FA. At the IA, experimental treatment(s) are selected and continue to the 2nd stage of the study. If the trial is not stopped for efficacy or futility, then control and any selected treatments continue to the next stage of the trial.</w:t>
+        <w:t xml:space="preserve">For all of these examples, we assume all trial designs consist of control and three experimental treatments. There is one Interim Analysis, IA, and a Final Analysis, FA. At the IA, experimental treatment(s) are selected and continue to the second stage of the study. If the trial is not stopped for efficacy or futility, then control and any selected treatments continue to the next stage of the trial.</w:t>
       </w:r>
     </w:p>
     <w:p>
@@ -80,7 +92,64 @@
         <w:pStyle w:val="BodyText"/>
       </w:pPr>
       <w:r>
-        <w:t xml:space="preserve">The examples include here are to provide different approaches for selecting treatments for stage 2.</w:t>
+        <w:t xml:space="preserve">The examples included here are to provide different approaches for selecting treatments for stage 2.</w:t>
+      </w:r>
+    </w:p>
+    <w:p>
+      <w:pPr>
+        <w:pStyle w:val="BodyText"/>
+      </w:pPr>
+      <w:r>
+        <w:t xml:space="preserve">Once CyneRgy is installed, you can load this example in R Studio with the following commands:</w:t>
+      </w:r>
+    </w:p>
+    <w:p>
+      <w:pPr>
+        <w:pStyle w:val="SourceCode"/>
+      </w:pPr>
+      <w:r>
+        <w:rPr>
+          <w:rStyle w:val="NormalTok"/>
+        </w:rPr>
+        <w:t xml:space="preserve">CyneRgy</w:t>
+      </w:r>
+      <w:r>
+        <w:rPr>
+          <w:rStyle w:val="SpecialCharTok"/>
+        </w:rPr>
+        <w:t xml:space="preserve">::</w:t>
+      </w:r>
+      <w:r>
+        <w:rPr>
+          <w:rStyle w:val="FunctionTok"/>
+        </w:rPr>
+        <w:t xml:space="preserve">RunExample</w:t>
+      </w:r>
+      <w:r>
+        <w:rPr>
+          <w:rStyle w:val="NormalTok"/>
+        </w:rPr>
+        <w:t xml:space="preserve">(</w:t>
+      </w:r>
+      <w:r>
+        <w:rPr>
+          <w:rStyle w:val="StringTok"/>
+        </w:rPr>
+        <w:t xml:space="preserve">"TreatmentSelection"</w:t>
+      </w:r>
+      <w:r>
+        <w:rPr>
+          <w:rStyle w:val="NormalTok"/>
+        </w:rPr>
+        <w:t xml:space="preserve">)</w:t>
+      </w:r>
+    </w:p>
+    <w:p>
+      <w:pPr>
+        <w:pStyle w:val="FirstParagraph"/>
+      </w:pPr>
+      <w:r>
+        <w:t xml:space="preserve">Running the command above will load the R Studio project in R Studio.</w:t>
       </w:r>
     </w:p>
     <w:p>
@@ -140,7 +209,7 @@
         </w:numPr>
       </w:pPr>
       <w:r>
-        <w:t xml:space="preserve">TreatmentSelectionExample1.R - Contains a function named PerformTreatmentSelection to demonstrate the R code necessary for Example 1 as described below.</w:t>
+        <w:t xml:space="preserve">SelectExpThatAreBetterThanCtrl.R - Contains a function named SelectExpThatAreBetterThanCtrl to demonstrate the R code necessary for Example 1 as described below.</w:t>
       </w:r>
     </w:p>
     <w:p>
@@ -151,7 +220,7 @@
         </w:numPr>
       </w:pPr>
       <w:r>
-        <w:t xml:space="preserve">TreatmentSelectionExample2.R - Contains a function named PerformTreatmentSelection to demonstrate the R code necessary for Example 2 as described below.</w:t>
+        <w:t xml:space="preserve">SelectExpWithPValueLessThanSpecified.R - Contains a function named SelectExpWithPValueLessThanSpecified to demonstrate the R code necessary for Example 2 as described below.</w:t>
       </w:r>
     </w:p>
     <w:p>
@@ -162,7 +231,7 @@
         </w:numPr>
       </w:pPr>
       <w:r>
-        <w:t xml:space="preserve">TreatmentSelectionExample3.R - Contains a function named PerformTreatmentSelection to demonstrate the R code necessary for Example 3 as described below.</w:t>
+        <w:t xml:space="preserve">SelectSpecifiedNumberOfExpWithHighestResponses.R - Contains a function named SelectSpecifiedNumberOfExpWithHighestResponses to demonstrate the R code necessary for Example 3 as described below.</w:t>
       </w:r>
     </w:p>
     <w:p>
@@ -173,7 +242,7 @@
         </w:numPr>
       </w:pPr>
       <w:r>
-        <w:t xml:space="preserve">TreatmentSelectionExample4.R - Contains a function named PerformTreatmentSelection to demonstrate the R code necessary for Example 4 as described below.</w:t>
+        <w:t xml:space="preserve">SelectExpUsingBayesianRule.R - Contains a function named SelectExpUsingBayesianRule to demonstrate the R code necessary for Example 4 as described below.</w:t>
       </w:r>
     </w:p>
     <w:p>
@@ -181,7 +250,7 @@
         <w:pStyle w:val="FirstParagraph"/>
       </w:pPr>
       <w:r>
-        <w:t xml:space="preserve">In addition, if you would like to experiment with these examples to and would like some code to help you get started we have provided fill-in-the-blank type</w:t>
+        <w:t xml:space="preserve">In addition, if you would like to experiment with these examples and would like code to help you get started we have provided fill-in-the-blank type</w:t>
       </w:r>
       <w:r>
         <w:t xml:space="preserve"> </w:t>
@@ -190,13 +259,13 @@
         <w:t xml:space="preserve">code files in the FillInTheBlankRCode directory.</w:t>
       </w:r>
     </w:p>
-    <w:bookmarkStart w:id="20" w:name="example-1---treatment-selection-rules"/>
+    <w:bookmarkStart w:id="20" w:name="X4d36b3c3e866251ebe0ecffe07c2ae2c877e88c"/>
     <w:p>
       <w:pPr>
         <w:pStyle w:val="Heading2"/>
       </w:pPr>
       <w:r>
-        <w:t xml:space="preserve">Example 1 - Treatment Selection Rules</w:t>
+        <w:t xml:space="preserve">Example 1 - Selection Based on Response Rates Above Control</w:t>
       </w:r>
     </w:p>
     <w:p>
@@ -224,13 +293,13 @@
       </w:r>
     </w:p>
     <w:bookmarkEnd w:id="20"/>
-    <w:bookmarkStart w:id="21" w:name="example-2---treatment-selection-rule"/>
+    <w:bookmarkStart w:id="21" w:name="Xc0126596e78d2201727aed37cdb9100d9e8e4ef"/>
     <w:p>
       <w:pPr>
         <w:pStyle w:val="Heading2"/>
       </w:pPr>
       <w:r>
-        <w:t xml:space="preserve">Example 2 - Treatment Selection Rule</w:t>
+        <w:t xml:space="preserve">Example 2 - Selection Based on P-Value Less Than Specified</w:t>
       </w:r>
     </w:p>
     <w:p>
@@ -238,7 +307,7 @@
         <w:pStyle w:val="FirstParagraph"/>
       </w:pPr>
       <w:r>
-        <w:t xml:space="preserve">At the interim analysis, compare treatment and each experimental to control using a chi-squared test and any treatment with p-value less than 0.2 ( p-value &lt; 0.2) is selected for stage 2 .</w:t>
+        <w:t xml:space="preserve">At the interim analysis, compare treatment and each experimental to control using a chi-squared test.</w:t>
       </w:r>
     </w:p>
     <w:p>
@@ -246,7 +315,7 @@
         <w:pStyle w:val="BodyText"/>
       </w:pPr>
       <w:r>
-        <w:t xml:space="preserve">If none of the treatments have a p-value less than 0.2, (p-value &lt; 0.2), select the treatment with the smallest p-value</w:t>
+        <w:t xml:space="preserve">Any treatment with p-value less than user-specified dMaxPValue is selected for stage 2.</w:t>
       </w:r>
     </w:p>
     <w:p>
@@ -254,17 +323,25 @@
         <w:pStyle w:val="BodyText"/>
       </w:pPr>
       <w:r>
+        <w:t xml:space="preserve">If none of the treatments have a p-value less than user-specified dMaxPValue, select the treatment with the smallest p-value.</w:t>
+      </w:r>
+    </w:p>
+    <w:p>
+      <w:pPr>
+        <w:pStyle w:val="BodyText"/>
+      </w:pPr>
+      <w:r>
         <w:t xml:space="preserve">In the second stage, the randomization ratio will be 1:1 (experimental:control)</w:t>
       </w:r>
     </w:p>
     <w:bookmarkEnd w:id="21"/>
-    <w:bookmarkStart w:id="22" w:name="example-3---treatment-selection-rule"/>
+    <w:bookmarkStart w:id="22" w:name="Xc60a84af8cfc81b19c8c8c1b15ac78f4008ebe6"/>
     <w:p>
       <w:pPr>
         <w:pStyle w:val="Heading2"/>
       </w:pPr>
       <w:r>
-        <w:t xml:space="preserve">Example 3 - Treatment Selection Rule</w:t>
+        <w:t xml:space="preserve">Example 3 - Select Treatments With Highest Number of Responses</w:t>
       </w:r>
     </w:p>
     <w:p>
@@ -272,7 +349,23 @@
         <w:pStyle w:val="FirstParagraph"/>
       </w:pPr>
       <w:r>
-        <w:t xml:space="preserve">At the interim analysis, select the two treatments with the highest number of responses. In the second stage, the randomization ratio is updated to the following:</w:t>
+        <w:t xml:space="preserve">At the interim analysis, the user-specified number of experimental treatments (maxSelection) that have the largest number of responses are selected.</w:t>
+      </w:r>
+    </w:p>
+    <w:p>
+      <w:pPr>
+        <w:pStyle w:val="BodyText"/>
+      </w:pPr>
+      <w:r>
+        <w:t xml:space="preserve">After the interim analysis, randomization occurs based on user specified inputs: 1:highestResponse:nextHighestResponse (control, selected experimental arm with highest number of responses, selected experimental arm with the second highest number of responses).</w:t>
+      </w:r>
+    </w:p>
+    <w:p>
+      <w:pPr>
+        <w:pStyle w:val="BodyText"/>
+      </w:pPr>
+      <w:r>
+        <w:t xml:space="preserve">For example, the randomization ratio could be updated to the following:</w:t>
       </w:r>
     </w:p>
     <w:tbl>
@@ -280,6 +373,7 @@
         <w:tblStyle w:val="Table"/>
         <w:tblW w:type="auto" w:w="0"/>
         <w:tblLook w:firstRow="1" w:lastRow="0" w:firstColumn="0" w:lastColumn="0" w:noHBand="0" w:noVBand="0" w:val="0020"/>
+        <w:jc w:val="start"/>
       </w:tblPr>
       <w:tblGrid>
         <w:gridCol w:w="3960"/>
@@ -393,22 +487,14 @@
         </w:tc>
       </w:tr>
     </w:tbl>
-    <w:p>
-      <w:pPr>
-        <w:pStyle w:val="BodyText"/>
-      </w:pPr>
-      <w:r>
-        <w:t xml:space="preserve">The R Function to accomplish this in in RCode/TreatmentSelectionExample1.R. The resulting simulations are labeled Example 1 in the East workbook.</w:t>
-      </w:r>
-    </w:p>
     <w:bookmarkEnd w:id="22"/>
-    <w:bookmarkStart w:id="23" w:name="example-4---treatment-selection-rule"/>
+    <w:bookmarkStart w:id="23" w:name="Xe3d2cefc74cc2a2db432d1229d4f911f4a95584"/>
     <w:p>
       <w:pPr>
         <w:pStyle w:val="Heading2"/>
       </w:pPr>
       <w:r>
-        <w:t xml:space="preserve">Example 4 - Treatment Selection Rule</w:t>
+        <w:t xml:space="preserve">Example 4 - Selection Based on Bayesian Posterior Probabilities</w:t>
       </w:r>
     </w:p>
     <w:p>
@@ -416,7 +502,7 @@
         <w:pStyle w:val="FirstParagraph"/>
       </w:pPr>
       <w:r>
-        <w:t xml:space="preserve">At the interim analysis, we use the following Bayesian model and selection rule and selection rule</w:t>
+        <w:t xml:space="preserve">At the interim analysis, we use the following Bayesian model and selection rule:</w:t>
       </w:r>
     </w:p>
     <w:p>
@@ -455,7 +541,7 @@
         <w:pStyle w:val="BodyText"/>
       </w:pPr>
       <w:r>
-        <w:t xml:space="preserve">p</w:t>
+        <w:t xml:space="preserve">User-specified p</w:t>
       </w:r>
       <w:r>
         <w:rPr>
@@ -467,7 +553,7 @@
         <w:t xml:space="preserve"> </w:t>
       </w:r>
       <w:r>
-        <w:t xml:space="preserve">~ Beta( 0.2, 0.8 )</w:t>
+        <w:t xml:space="preserve">~ Beta( dPriorAlpha, dPriorBeta )</w:t>
       </w:r>
     </w:p>
     <w:p>
@@ -475,7 +561,7 @@
         <w:pStyle w:val="BodyText"/>
       </w:pPr>
       <w:r>
-        <w:t xml:space="preserve">Select any treatment that has at least a 20% probability of being greater than historical response rate of 10%. Specifically, if Pr( p</w:t>
+        <w:t xml:space="preserve">Select any treatment that has at least a user-specified probability (treatmentPValue) of being greater than the user-specified historical response rate (historicResponseRate). Specifically, if Pr( p</w:t>
       </w:r>
       <w:r>
         <w:rPr>
@@ -487,7 +573,7 @@
         <w:t xml:space="preserve"> </w:t>
       </w:r>
       <w:r>
-        <w:t xml:space="preserve">&gt; 0.1 | data ) &gt; 0.2 then experimental treatment j is selected for stage 2. If none of the treatments meet the criteria for selection, then select the treatment with the largest Pr( p</w:t>
+        <w:t xml:space="preserve">&gt; historicResponseRate | data ) &gt; treatmentPValue, then experimental treatment j is selected for stage 2. If none of the treatments meet the criteria for selection, then select the treatment with the largest Pr( p</w:t>
       </w:r>
       <w:r>
         <w:rPr>
@@ -499,7 +585,7 @@
         <w:t xml:space="preserve"> </w:t>
       </w:r>
       <w:r>
-        <w:t xml:space="preserve">&gt; 0.1 | data ).</w:t>
+        <w:t xml:space="preserve">&gt; historicResponseRate | data ).</w:t>
       </w:r>
     </w:p>
     <w:p>
@@ -1260,7 +1346,7 @@
     <w:name w:val="ConstantTok"/>
     <w:basedOn w:val="VerbatimChar"/>
     <w:rPr>
-      <w:color w:val="000000"/>
+      <w:color w:val="8f5902"/>
       <w:shd w:val="clear" w:fill="f8f8f8"/>
     </w:rPr>
   </w:style>
@@ -1276,8 +1362,9 @@
     <w:name w:val="SpecialCharTok"/>
     <w:basedOn w:val="VerbatimChar"/>
     <w:rPr>
-      <w:color w:val="000000"/>
-      <w:shd w:val="clear" w:fill="f8f8f8"/>
+      <w:color w:val="ce5c00"/>
+      <w:shd w:val="clear" w:fill="f8f8f8"/>
+      <w:b/>
     </w:rPr>
   </w:style>
   <w:style w:type="character" w:customStyle="1" w:styleId="StringTok">
@@ -1362,8 +1449,9 @@
     <w:name w:val="FunctionTok"/>
     <w:basedOn w:val="VerbatimChar"/>
     <w:rPr>
-      <w:color w:val="000000"/>
-      <w:shd w:val="clear" w:fill="f8f8f8"/>
+      <w:color w:val="204a87"/>
+      <w:shd w:val="clear" w:fill="f8f8f8"/>
+      <w:b/>
     </w:rPr>
   </w:style>
   <w:style w:type="character" w:customStyle="1" w:styleId="VariableTok">
@@ -1419,7 +1507,7 @@
     <w:name w:val="AttributeTok"/>
     <w:basedOn w:val="VerbatimChar"/>
     <w:rPr>
-      <w:color w:val="c4a000"/>
+      <w:color w:val="204a87"/>
       <w:shd w:val="clear" w:fill="f8f8f8"/>
     </w:rPr>
   </w:style>

</xml_diff>